<commit_message>
change the apply paper
</commit_message>
<xml_diff>
--- a/轻量级分组密码的软硬件优化研究与实现.docx
+++ b/轻量级分组密码的软硬件优化研究与实现.docx
@@ -4241,6 +4241,7 @@
               </w:rPr>
               <w:t>1.</w:t>
             </w:r>
+            <w:proofErr w:type="gramStart"/>
             <w:r>
               <w:rPr>
                 <w:rFonts w:hint="eastAsia"/>
@@ -4253,6 +4254,7 @@
               </w:rPr>
               <w:t>项目的研究目的</w:t>
             </w:r>
+            <w:proofErr w:type="gramEnd"/>
           </w:p>
           <w:p>
             <w:pPr>
@@ -4733,6 +4735,7 @@
               </w:rPr>
               <w:t>1.</w:t>
             </w:r>
+            <w:proofErr w:type="gramStart"/>
             <w:r>
               <w:rPr>
                 <w:rFonts w:hint="eastAsia"/>
@@ -4745,6 +4748,7 @@
               </w:rPr>
               <w:t>项目的研究意义</w:t>
             </w:r>
+            <w:proofErr w:type="gramEnd"/>
           </w:p>
           <w:p>
             <w:pPr>
@@ -5253,6 +5257,7 @@
               <w:lastRenderedPageBreak/>
               <w:t>2.</w:t>
             </w:r>
+            <w:proofErr w:type="gramStart"/>
             <w:r>
               <w:rPr>
                 <w:rFonts w:hint="eastAsia"/>
@@ -5265,6 +5270,7 @@
               </w:rPr>
               <w:t>轻量级加密算法硬件实现</w:t>
             </w:r>
+            <w:proofErr w:type="gramEnd"/>
           </w:p>
           <w:p>
             <w:pPr>
@@ -6056,20 +6062,28 @@
               <w:rPr>
                 <w:rFonts w:hint="eastAsia"/>
               </w:rPr>
-              <w:t>.2</w:t>
-            </w:r>
-            <w:r>
-              <w:rPr>
-                <w:rFonts w:hint="eastAsia"/>
-              </w:rPr>
               <w:t>.</w:t>
             </w:r>
+            <w:proofErr w:type="gramStart"/>
+            <w:r>
+              <w:rPr>
+                <w:rFonts w:hint="eastAsia"/>
+              </w:rPr>
+              <w:t>2</w:t>
+            </w:r>
+            <w:r>
+              <w:rPr>
+                <w:rFonts w:hint="eastAsia"/>
+              </w:rPr>
+              <w:t>.</w:t>
+            </w:r>
             <w:r>
               <w:rPr>
                 <w:rFonts w:hint="eastAsia"/>
               </w:rPr>
               <w:t>轻量级加密算法软件实现</w:t>
             </w:r>
+            <w:proofErr w:type="gramEnd"/>
           </w:p>
           <w:p>
             <w:pPr>
@@ -7287,7 +7301,15 @@
             </w:r>
             <w:proofErr w:type="spellEnd"/>
             <w:r>
-              <w:t xml:space="preserve"> P, Teja N R. FPGA implementation of AES algorithm for high speed applications[J]. Analog Integrated Circuits and Signal Processing, 2022: 1-11.</w:t>
+              <w:t xml:space="preserve"> P, Teja N R. FPGA implementation of AES algorithm for </w:t>
+            </w:r>
+            <w:proofErr w:type="gramStart"/>
+            <w:r>
+              <w:t>high speed</w:t>
+            </w:r>
+            <w:proofErr w:type="gramEnd"/>
+            <w:r>
+              <w:t xml:space="preserve"> applications[J]. Analog Integrated Circuits and Signal Processing, 2022: 1-11.</w:t>
             </w:r>
           </w:p>
           <w:p>
@@ -7437,7 +7459,15 @@
               <w:t xml:space="preserve">] </w:t>
             </w:r>
             <w:r>
-              <w:t>Rashidi B. Efficient and flexible hardware structures of the 128 bit CLEFIA block cipher[J]. IET Computers &amp; Digital Techniques, 2020, 14(2): 69-79.</w:t>
+              <w:t xml:space="preserve">Rashidi B. Efficient and flexible hardware structures of the </w:t>
+            </w:r>
+            <w:proofErr w:type="gramStart"/>
+            <w:r>
+              <w:t>128 bit</w:t>
+            </w:r>
+            <w:proofErr w:type="gramEnd"/>
+            <w:r>
+              <w:t xml:space="preserve"> CLEFIA block cipher[J]. IET Computers &amp; Digital Techniques, 2020, 14(2): 69-79.</w:t>
             </w:r>
           </w:p>
           <w:p>
@@ -7520,7 +7550,15 @@
             </w:r>
             <w:proofErr w:type="spellEnd"/>
             <w:r>
-              <w:t xml:space="preserve"> S H, et al. Fast AES implementation: A high-throughput </w:t>
+              <w:t xml:space="preserve"> S H, et al. Fast AES implementation: A </w:t>
+            </w:r>
+            <w:proofErr w:type="gramStart"/>
+            <w:r>
+              <w:t>high-throughput</w:t>
+            </w:r>
+            <w:proofErr w:type="gramEnd"/>
+            <w:r>
+              <w:t xml:space="preserve"> </w:t>
             </w:r>
             <w:proofErr w:type="spellStart"/>
             <w:r>
@@ -7860,6 +7898,7 @@
             <w:r>
               <w:t>4.</w:t>
             </w:r>
+            <w:proofErr w:type="gramStart"/>
             <w:r>
               <w:rPr>
                 <w:rFonts w:hint="eastAsia"/>
@@ -7869,6 +7908,7 @@
             <w:r>
               <w:t>现有研究基础</w:t>
             </w:r>
+            <w:proofErr w:type="gramEnd"/>
           </w:p>
           <w:p>
             <w:pPr>
@@ -7927,6 +7967,7 @@
             <w:r>
               <w:t>4.</w:t>
             </w:r>
+            <w:proofErr w:type="gramStart"/>
             <w:r>
               <w:rPr>
                 <w:rFonts w:hint="eastAsia"/>
@@ -7936,6 +7977,7 @@
             <w:r>
               <w:t>现有研究条件</w:t>
             </w:r>
+            <w:proofErr w:type="gramEnd"/>
           </w:p>
           <w:p>
             <w:pPr>
@@ -8073,6 +8115,7 @@
             <w:r>
               <w:t>4.</w:t>
             </w:r>
+            <w:proofErr w:type="gramStart"/>
             <w:r>
               <w:rPr>
                 <w:rFonts w:hint="eastAsia"/>
@@ -8082,6 +8125,7 @@
             <w:r>
               <w:t>现有研究手段</w:t>
             </w:r>
+            <w:proofErr w:type="gramEnd"/>
           </w:p>
           <w:p>
             <w:pPr>
@@ -8285,11 +8329,16 @@
             <w:r>
               <w:t xml:space="preserve">: </w:t>
             </w:r>
+            <w:proofErr w:type="gramStart"/>
             <w:r>
               <w:t>抗功耗攻击的新型轻量级分组密码及其并行验证</w:t>
             </w:r>
             <w:r>
-              <w:t>(No.61572174), 2016.1-2019.12.</w:t>
+              <w:t>(</w:t>
+            </w:r>
+            <w:proofErr w:type="gramEnd"/>
+            <w:r>
+              <w:t>No.61572174), 2016.1-2019.12.</w:t>
             </w:r>
           </w:p>
           <w:p>
@@ -8309,7 +8358,15 @@
               <w:t>自主知识产权的轻量级分组密码技术及产业化</w:t>
             </w:r>
             <w:r>
-              <w:t xml:space="preserve"> ( No.2019JJ60004), 2019.1-2021.12.</w:t>
+              <w:t xml:space="preserve"> </w:t>
+            </w:r>
+            <w:proofErr w:type="gramStart"/>
+            <w:r>
+              <w:t>( No.</w:t>
+            </w:r>
+            <w:proofErr w:type="gramEnd"/>
+            <w:r>
+              <w:t>2019JJ60004), 2019.1-2021.12.</w:t>
             </w:r>
           </w:p>
           <w:p>
@@ -8329,11 +8386,16 @@
               <w:t>轻量级分组密码系统设计关键技术研究</w:t>
             </w:r>
             <w:r>
-              <w:t xml:space="preserve"> (No.19A072)</w:t>
+              <w:t xml:space="preserve"> (No.19A</w:t>
+            </w:r>
+            <w:proofErr w:type="gramStart"/>
+            <w:r>
+              <w:t>072)</w:t>
             </w:r>
             <w:r>
               <w:t>，</w:t>
             </w:r>
+            <w:proofErr w:type="gramEnd"/>
             <w:r>
               <w:t>2020.1-2022.12.</w:t>
             </w:r>
@@ -8388,6 +8450,7 @@
               <w:t xml:space="preserve"> regression model based on random kernels for side channel </w:t>
             </w:r>
             <w:proofErr w:type="spellStart"/>
+            <w:proofErr w:type="gramStart"/>
             <w:r>
               <w:rPr>
                 <w:rFonts w:hint="eastAsia"/>
@@ -8395,6 +8458,7 @@
               <w:t>analysis.International</w:t>
             </w:r>
             <w:proofErr w:type="spellEnd"/>
+            <w:proofErr w:type="gramEnd"/>
             <w:r>
               <w:rPr>
                 <w:rFonts w:hint="eastAsia"/>
@@ -8625,6 +8689,7 @@
               <w:t xml:space="preserve">] Wen Chen, Lang </w:t>
             </w:r>
             <w:proofErr w:type="spellStart"/>
+            <w:proofErr w:type="gramStart"/>
             <w:r>
               <w:rPr>
                 <w:rFonts w:hint="eastAsia"/>
@@ -8632,6 +8697,7 @@
               <w:t>Li,Ying</w:t>
             </w:r>
             <w:proofErr w:type="spellEnd"/>
+            <w:proofErr w:type="gramEnd"/>
             <w:r>
               <w:rPr>
                 <w:rFonts w:hint="eastAsia"/>
@@ -8650,7 +8716,21 @@
               <w:rPr>
                 <w:rFonts w:hint="eastAsia"/>
               </w:rPr>
-              <w:t xml:space="preserve"> Huang. SAND-2: An optimized implementation of Lightweight block cipher[J].Integration,2023,91(2023):23-34.</w:t>
+              <w:t xml:space="preserve"> Huang. SAND-2: An optimized implementation of Lightweight block cipher[J</w:t>
+            </w:r>
+            <w:proofErr w:type="gramStart"/>
+            <w:r>
+              <w:rPr>
+                <w:rFonts w:hint="eastAsia"/>
+              </w:rPr>
+              <w:t>].Integration</w:t>
+            </w:r>
+            <w:proofErr w:type="gramEnd"/>
+            <w:r>
+              <w:rPr>
+                <w:rFonts w:hint="eastAsia"/>
+              </w:rPr>
+              <w:t>,2023,91(2023):23-34.</w:t>
             </w:r>
           </w:p>
           <w:p>
@@ -8676,6 +8756,7 @@
               <w:t xml:space="preserve">] Lang Li, Yu </w:t>
             </w:r>
             <w:proofErr w:type="spellStart"/>
+            <w:proofErr w:type="gramStart"/>
             <w:r>
               <w:rPr>
                 <w:rFonts w:hint="eastAsia"/>
@@ -8683,6 +8764,7 @@
               <w:t>Ou.A</w:t>
             </w:r>
             <w:proofErr w:type="spellEnd"/>
+            <w:proofErr w:type="gramEnd"/>
             <w:r>
               <w:rPr>
                 <w:rFonts w:hint="eastAsia"/>
@@ -9090,7 +9172,16 @@
               <w:rPr>
                 <w:rFonts w:hint="eastAsia"/>
               </w:rPr>
-              <w:t>] Jiahao Xiang, Lang Li. Efficient implementations of CRAFT cipher for Internet of Things[J].Computers and Electrical Engineering,116(2024):109168.</w:t>
+              <w:t>] Jiahao Xiang, Lang Li. Efficient implementations of CRAFT cipher for Internet of Things[J</w:t>
+            </w:r>
+            <w:r>
+              <w:t>]. Computers</w:t>
+            </w:r>
+            <w:r>
+              <w:rPr>
+                <w:rFonts w:hint="eastAsia"/>
+              </w:rPr>
+              <w:t xml:space="preserve"> and Electrical Engineering,116(2024):109168.</w:t>
             </w:r>
           </w:p>
           <w:p>
@@ -9244,6 +9335,7 @@
               </w:rPr>
               <w:t xml:space="preserve">[3] </w:t>
             </w:r>
+            <w:proofErr w:type="gramStart"/>
             <w:r>
               <w:rPr>
                 <w:rFonts w:hint="eastAsia"/>
@@ -9262,6 +9354,7 @@
               </w:rPr>
               <w:t>地方院校计算机专业应用创新型人才培养实践与探索</w:t>
             </w:r>
+            <w:proofErr w:type="gramEnd"/>
             <w:r>
               <w:rPr>
                 <w:rFonts w:hint="eastAsia"/>
@@ -9315,11 +9408,19 @@
               </w:rPr>
               <w:t>7</w:t>
             </w:r>
-            <w:r>
-              <w:rPr>
-                <w:rFonts w:hint="eastAsia"/>
-              </w:rPr>
-              <w:t>月获湖南省第二届“优秀研究生导师”</w:t>
+            <w:proofErr w:type="gramStart"/>
+            <w:r>
+              <w:rPr>
+                <w:rFonts w:hint="eastAsia"/>
+              </w:rPr>
+              <w:t>月获湖南省第二届“</w:t>
+            </w:r>
+            <w:proofErr w:type="gramEnd"/>
+            <w:r>
+              <w:rPr>
+                <w:rFonts w:hint="eastAsia"/>
+              </w:rPr>
+              <w:t>优秀研究生导师”</w:t>
             </w:r>
             <w:r>
               <w:rPr>
@@ -9342,7 +9443,14 @@
               <w:rPr>
                 <w:rFonts w:hint="eastAsia"/>
               </w:rPr>
-              <w:t>李浪、郑光勇、邓红卫、焦铬、王承龙、邹祎</w:t>
+              <w:t>李浪、郑光勇、邓红卫、焦铬、王承龙、</w:t>
+            </w:r>
+            <w:proofErr w:type="gramStart"/>
+            <w:r>
+              <w:rPr>
+                <w:rFonts w:hint="eastAsia"/>
+              </w:rPr>
+              <w:t>邹祎</w:t>
             </w:r>
             <w:r>
               <w:rPr>
@@ -9354,7 +9462,14 @@
               <w:rPr>
                 <w:rFonts w:hint="eastAsia"/>
               </w:rPr>
-              <w:t>“一生一系统”引领的计算机类专业应用型人才培养研究与实践</w:t>
+              <w:t>“</w:t>
+            </w:r>
+            <w:proofErr w:type="gramEnd"/>
+            <w:r>
+              <w:rPr>
+                <w:rFonts w:hint="eastAsia"/>
+              </w:rPr>
+              <w:t>一生一系统”引领的计算机类专业应用型人才培养研究与实践</w:t>
             </w:r>
             <w:r>
               <w:rPr>
@@ -9414,6 +9529,7 @@
               </w:rPr>
               <w:t xml:space="preserve">[1] </w:t>
             </w:r>
+            <w:proofErr w:type="gramStart"/>
             <w:r>
               <w:rPr>
                 <w:rFonts w:hint="eastAsia"/>
@@ -9432,6 +9548,7 @@
               </w:rPr>
               <w:t>黄现彤</w:t>
             </w:r>
+            <w:proofErr w:type="gramEnd"/>
             <w:r>
               <w:rPr>
                 <w:rFonts w:hint="eastAsia"/>
@@ -9473,6 +9590,7 @@
               </w:rPr>
               <w:t xml:space="preserve">[2] </w:t>
             </w:r>
+            <w:proofErr w:type="gramStart"/>
             <w:r>
               <w:rPr>
                 <w:rFonts w:hint="eastAsia"/>
@@ -9491,6 +9609,7 @@
               </w:rPr>
               <w:t>龙荣桀</w:t>
             </w:r>
+            <w:proofErr w:type="gramEnd"/>
             <w:r>
               <w:rPr>
                 <w:rFonts w:hint="eastAsia"/>
@@ -9532,6 +9651,7 @@
               </w:rPr>
               <w:t xml:space="preserve">[3] </w:t>
             </w:r>
+            <w:proofErr w:type="gramStart"/>
             <w:r>
               <w:rPr>
                 <w:rFonts w:hint="eastAsia"/>
@@ -9550,6 +9670,7 @@
               </w:rPr>
               <w:t>欧雨</w:t>
             </w:r>
+            <w:proofErr w:type="gramEnd"/>
             <w:r>
               <w:rPr>
                 <w:rFonts w:hint="eastAsia"/>
@@ -9579,6 +9700,7 @@
               </w:rPr>
               <w:t xml:space="preserve">[4] </w:t>
             </w:r>
+            <w:proofErr w:type="gramStart"/>
             <w:r>
               <w:rPr>
                 <w:rFonts w:hint="eastAsia"/>
@@ -9597,6 +9719,7 @@
               </w:rPr>
               <w:t>刘嘉辉</w:t>
             </w:r>
+            <w:proofErr w:type="gramEnd"/>
             <w:r>
               <w:rPr>
                 <w:rFonts w:hint="eastAsia"/>
@@ -9626,6 +9749,7 @@
               </w:rPr>
               <w:t xml:space="preserve">[5] </w:t>
             </w:r>
+            <w:proofErr w:type="gramStart"/>
             <w:r>
               <w:rPr>
                 <w:rFonts w:hint="eastAsia"/>
@@ -9644,6 +9768,7 @@
               </w:rPr>
               <w:t>李浪</w:t>
             </w:r>
+            <w:proofErr w:type="gramEnd"/>
             <w:r>
               <w:rPr>
                 <w:rFonts w:hint="eastAsia"/>
@@ -9715,6 +9840,7 @@
               </w:rPr>
               <w:t xml:space="preserve">[6] </w:t>
             </w:r>
+            <w:proofErr w:type="gramStart"/>
             <w:r>
               <w:rPr>
                 <w:rFonts w:hint="eastAsia"/>
@@ -9733,6 +9859,7 @@
               </w:rPr>
               <w:t>陈文</w:t>
             </w:r>
+            <w:proofErr w:type="gramEnd"/>
             <w:r>
               <w:rPr>
                 <w:rFonts w:hint="eastAsia"/>
@@ -9774,6 +9901,7 @@
               </w:rPr>
               <w:t xml:space="preserve">[7] </w:t>
             </w:r>
+            <w:proofErr w:type="gramStart"/>
             <w:r>
               <w:rPr>
                 <w:rFonts w:hint="eastAsia"/>
@@ -9792,6 +9920,7 @@
               </w:rPr>
               <w:t>宋庆玲</w:t>
             </w:r>
+            <w:proofErr w:type="gramEnd"/>
             <w:r>
               <w:rPr>
                 <w:rFonts w:hint="eastAsia"/>
@@ -9845,6 +9974,7 @@
               </w:rPr>
               <w:t xml:space="preserve">[8] </w:t>
             </w:r>
+            <w:proofErr w:type="gramStart"/>
             <w:r>
               <w:rPr>
                 <w:rFonts w:hint="eastAsia"/>
@@ -9863,6 +9993,7 @@
               </w:rPr>
               <w:t>杨金玲</w:t>
             </w:r>
+            <w:proofErr w:type="gramEnd"/>
             <w:r>
               <w:rPr>
                 <w:rFonts w:hint="eastAsia"/>
@@ -10023,6 +10154,7 @@
               </w:rPr>
               <w:t>1.</w:t>
             </w:r>
+            <w:proofErr w:type="gramStart"/>
             <w:r>
               <w:rPr>
                 <w:rFonts w:hint="eastAsia"/>
@@ -10035,6 +10167,7 @@
               </w:rPr>
               <w:t>研究目标</w:t>
             </w:r>
+            <w:proofErr w:type="gramEnd"/>
           </w:p>
           <w:p>
             <w:pPr>
@@ -10180,6 +10313,7 @@
               </w:rPr>
               <w:t>1.</w:t>
             </w:r>
+            <w:proofErr w:type="gramStart"/>
             <w:r>
               <w:rPr>
                 <w:rFonts w:hint="eastAsia"/>
@@ -10192,6 +10326,7 @@
               </w:rPr>
               <w:t>研究内容</w:t>
             </w:r>
+            <w:proofErr w:type="gramEnd"/>
           </w:p>
           <w:p>
             <w:pPr>
@@ -10214,6 +10349,7 @@
               </w:rPr>
               <w:t xml:space="preserve">1) </w:t>
             </w:r>
+            <w:proofErr w:type="gramStart"/>
             <w:r>
               <w:rPr>
                 <w:rFonts w:hint="eastAsia"/>
@@ -10226,6 +10362,7 @@
               </w:rPr>
               <w:t>(</w:t>
             </w:r>
+            <w:proofErr w:type="gramEnd"/>
             <w:r>
               <w:rPr>
                 <w:rFonts w:hint="eastAsia"/>
@@ -10437,6 +10574,7 @@
               </w:rPr>
               <w:t>1.</w:t>
             </w:r>
+            <w:proofErr w:type="gramStart"/>
             <w:r>
               <w:rPr>
                 <w:rFonts w:hint="eastAsia"/>
@@ -10449,6 +10587,7 @@
               </w:rPr>
               <w:t>拟解决的关键问题</w:t>
             </w:r>
+            <w:proofErr w:type="gramEnd"/>
           </w:p>
           <w:p>
             <w:pPr>
@@ -10543,6 +10682,7 @@
               </w:rPr>
               <w:t>2.</w:t>
             </w:r>
+            <w:proofErr w:type="gramStart"/>
             <w:r>
               <w:rPr>
                 <w:rFonts w:hint="eastAsia"/>
@@ -10555,6 +10695,7 @@
               </w:rPr>
               <w:t>拟采取的研究方法</w:t>
             </w:r>
+            <w:proofErr w:type="gramEnd"/>
           </w:p>
           <w:p>
             <w:pPr>
@@ -10911,6 +11052,7 @@
             <w:r>
               <w:t>2.</w:t>
             </w:r>
+            <w:proofErr w:type="gramStart"/>
             <w:r>
               <w:rPr>
                 <w:rFonts w:hint="eastAsia"/>
@@ -10920,6 +11062,7 @@
             <w:r>
               <w:t>可行性分析</w:t>
             </w:r>
+            <w:proofErr w:type="gramEnd"/>
           </w:p>
           <w:p>
             <w:pPr>
@@ -11915,16 +12058,24 @@
                 <w:b/>
                 <w:bCs/>
               </w:rPr>
-              <w:t>Xiang, Jiahao</w:t>
-            </w:r>
-            <w:r>
-              <w:t>, and Lang Li. "Efficient implementations of CRAFT cipher for Internet of Things." Computers and Electrical Engineering 116 (2024): 109168.</w:t>
-            </w:r>
-            <w:r>
-              <w:rPr>
-                <w:rFonts w:hint="eastAsia"/>
-              </w:rPr>
-              <w:t xml:space="preserve"> (</w:t>
+              <w:t xml:space="preserve">Jiahao Xiang, </w:t>
+            </w:r>
+            <w:r>
+              <w:t>Lang Li. Efficient implementations of CRAFT cipher for Internet of Things[J]. Computers and Electrical Engineering,116(2024):109168.</w:t>
+            </w:r>
+            <w:r>
+              <w:rPr>
+                <w:rFonts w:hint="eastAsia"/>
+                <w:b/>
+                <w:bCs/>
+              </w:rPr>
+              <w:t xml:space="preserve"> </w:t>
+            </w:r>
+            <w:r>
+              <w:rPr>
+                <w:rFonts w:hint="eastAsia"/>
+              </w:rPr>
+              <w:t>(</w:t>
             </w:r>
             <w:r>
               <w:rPr>

</xml_diff>

<commit_message>
pass one by teacher
</commit_message>
<xml_diff>
--- a/轻量级分组密码的软硬件优化研究与实现.docx
+++ b/轻量级分组密码的软硬件优化研究与实现.docx
@@ -7038,7 +7038,22 @@
               <w:t>Wu W</w:t>
             </w:r>
             <w:r>
-              <w:t xml:space="preserve">, et al. The block cipher </w:t>
+              <w:rPr>
+                <w:rFonts w:hint="eastAsia"/>
+              </w:rPr>
+              <w:t xml:space="preserve"> L</w:t>
+            </w:r>
+            <w:r>
+              <w:t>,</w:t>
+            </w:r>
+            <w:r>
+              <w:rPr>
+                <w:rFonts w:hint="eastAsia"/>
+              </w:rPr>
+              <w:t xml:space="preserve"> Zhang L, Zheng Y F, </w:t>
+            </w:r>
+            <w:r>
+              <w:t xml:space="preserve">et al. The block cipher </w:t>
             </w:r>
             <w:proofErr w:type="spellStart"/>
             <w:r>
@@ -7079,6 +7094,12 @@
               <w:t>, 6</w:t>
             </w:r>
             <w:r>
+              <w:rPr>
+                <w:rFonts w:hint="eastAsia"/>
+              </w:rPr>
+              <w:t>(6)</w:t>
+            </w:r>
+            <w:r>
               <w:t>: 690-703.</w:t>
             </w:r>
           </w:p>
@@ -7168,7 +7189,19 @@
               <w:rPr>
                 <w:rFonts w:hint="eastAsia"/>
               </w:rPr>
-              <w:t>throughput and flexible ASIC implementations of SIMON and SPECK lightweight block ciphers[J]. International journal of circuit theory and applications, 2019, 47(8): 1254-1268.</w:t>
+              <w:t>throughput and flexible ASIC implementations of SIMON and SPECK lightweight block ciphers[J].</w:t>
+            </w:r>
+            <w:r>
+              <w:rPr>
+                <w:rFonts w:hint="eastAsia"/>
+              </w:rPr>
+              <w:t xml:space="preserve"> </w:t>
+            </w:r>
+            <w:r>
+              <w:rPr>
+                <w:rFonts w:hint="eastAsia"/>
+              </w:rPr>
+              <w:t>International journal of circuit theory and applications, 2019, 47(8): 1254-1268.</w:t>
             </w:r>
           </w:p>
           <w:p>
@@ -7188,7 +7221,16 @@
               <w:t xml:space="preserve">] </w:t>
             </w:r>
             <w:r>
-              <w:t>Li Y, Wang M, Ou H, et al. Improved integral analysis on lightweight block cipher Midori[C]//2019 IEEE 5th International Conference on Computer and Communications (ICCC). IEEE, 2019: 1494-1498.</w:t>
+              <w:t>Li Y, Wang M, Ou H, et al. Improved integral analysis on lightweight block cipher Midori[C]</w:t>
+            </w:r>
+            <w:r>
+              <w:rPr>
+                <w:rFonts w:hint="eastAsia"/>
+              </w:rPr>
+              <w:t xml:space="preserve">. </w:t>
+            </w:r>
+            <w:r>
+              <w:t>2019 IEEE 5th International Conference on Computer and Communications (ICCC). IEEE, 2019: 1494-1498.</w:t>
             </w:r>
           </w:p>
           <w:p>
@@ -7265,7 +7307,7 @@
             </w:r>
             <w:proofErr w:type="spellEnd"/>
             <w:r>
-              <w:t>. Sci, 2020, 18(2): 774-781.</w:t>
+              <w:t>, 2020, 18(2): 774-781.</w:t>
             </w:r>
           </w:p>
           <w:p>
@@ -7293,10 +7335,18 @@
             </w:r>
             <w:proofErr w:type="spellEnd"/>
             <w:r>
-              <w:t xml:space="preserve"> S, </w:t>
+              <w:t xml:space="preserve"> </w:t>
             </w:r>
             <w:proofErr w:type="spellStart"/>
             <w:r>
+              <w:t>S</w:t>
+            </w:r>
+            <w:proofErr w:type="spellEnd"/>
+            <w:r>
+              <w:t xml:space="preserve">, </w:t>
+            </w:r>
+            <w:proofErr w:type="spellStart"/>
+            <w:r>
               <w:t>Karthigaikumar</w:t>
             </w:r>
             <w:proofErr w:type="spellEnd"/>
@@ -7337,7 +7387,16 @@
             </w:r>
             <w:proofErr w:type="spellEnd"/>
             <w:r>
-              <w:t>. Enhancing IDEA algorithm using circular shift and middle square method[C]//2019 17th International Conference on ICT and Knowledge Engineering (ICT&amp;KE). IEEE, 2019: 1-6.</w:t>
+              <w:t>. Enhancing IDEA algorithm using circular shift and middle square method[C]</w:t>
+            </w:r>
+            <w:r>
+              <w:rPr>
+                <w:rFonts w:hint="eastAsia"/>
+              </w:rPr>
+              <w:t xml:space="preserve">. </w:t>
+            </w:r>
+            <w:r>
+              <w:t>2019 17th International Conference on ICT and Knowledge Engineering (ICT&amp;KE). IEEE, 2019: 1-6.</w:t>
             </w:r>
           </w:p>
           <w:p>
@@ -7439,7 +7498,16 @@
               <w:t xml:space="preserve">] </w:t>
             </w:r>
             <w:r>
-              <w:t>Noura H, Chehab A. An efficient and secure variant of RC4 stream cipher scheme for emerging networks[C]//2019 IEEE Wireless Communications and Networking Conference (WCNC). IEEE, 2019: 1-8.</w:t>
+              <w:t>Noura H, Chehab A. An efficient and secure variant of RC4 stream cipher scheme for emerging networks[C]</w:t>
+            </w:r>
+            <w:r>
+              <w:rPr>
+                <w:rFonts w:hint="eastAsia"/>
+              </w:rPr>
+              <w:t xml:space="preserve">. </w:t>
+            </w:r>
+            <w:r>
+              <w:t>2019 IEEE Wireless Communications and Networking Conference (WCNC). IEEE, 2019: 1-8.</w:t>
             </w:r>
           </w:p>
           <w:p>
@@ -7580,7 +7648,25 @@
               <w:t xml:space="preserve"> </w:t>
             </w:r>
             <w:r>
-              <w:t>van der Hagen M K, Lucia B. Client-optimized algorithms and acceleration for encrypted compute offloading[C]//Proceedings of the 27th ACM International Conference on Architectural Support for Programming Languages and Operating Systems. 2022: 683-696.</w:t>
+              <w:t>van der Hagen M K, Lucia B. Client-optimized algorithms and acceleration for encrypted compute offloading[C]</w:t>
+            </w:r>
+            <w:r>
+              <w:rPr>
+                <w:rFonts w:hint="eastAsia"/>
+              </w:rPr>
+              <w:t xml:space="preserve">. </w:t>
+            </w:r>
+            <w:r>
+              <w:t>Proceedings of the 27th ACM International Conference on Architectural Support for Programming Languages and Operating Systems</w:t>
+            </w:r>
+            <w:r>
+              <w:rPr>
+                <w:rFonts w:hint="eastAsia"/>
+              </w:rPr>
+              <w:t>,</w:t>
+            </w:r>
+            <w:r>
+              <w:t xml:space="preserve"> 2022: 683-696.</w:t>
             </w:r>
           </w:p>
           <w:p>
@@ -7624,7 +7710,16 @@
               <w:t xml:space="preserve"> </w:t>
             </w:r>
             <w:r>
-              <w:t>Kim H, Jang K, Song G, et al. SPEEDY on Cortex–M3: efficient software implementation of SPEEDY on ARM Cortex–M3[C]//International Conference on Information Security and Cryptology. Cham: Springer International Publishing, 2021: 434-444.</w:t>
+              <w:t>Kim H, Jang K, Song G, et al. SPEEDY on Cortex–M3: efficient software implementation of SPEEDY on ARM Cortex–M3[C]</w:t>
+            </w:r>
+            <w:r>
+              <w:rPr>
+                <w:rFonts w:hint="eastAsia"/>
+              </w:rPr>
+              <w:t xml:space="preserve">. </w:t>
+            </w:r>
+            <w:r>
+              <w:t>International Conference on Information Security and Cryptology. Cham: Springer International Publishing, 2021: 434-444.</w:t>
             </w:r>
           </w:p>
           <w:p>
@@ -7696,7 +7791,16 @@
             </w:r>
             <w:proofErr w:type="spellEnd"/>
             <w:r>
-              <w:t xml:space="preserve">-v[C]//2021 IEEE 32nd International Conference on Application-specific Systems, Architectures and Processors </w:t>
+              <w:t>-v[C]</w:t>
+            </w:r>
+            <w:r>
+              <w:rPr>
+                <w:rFonts w:hint="eastAsia"/>
+              </w:rPr>
+              <w:t xml:space="preserve">. </w:t>
+            </w:r>
+            <w:r>
+              <w:t xml:space="preserve">2021 IEEE 32nd International Conference on Application-specific Systems, Architectures and Processors </w:t>
             </w:r>
             <w:r>
               <w:lastRenderedPageBreak/>

</xml_diff>

<commit_message>
+ example & teacher comment
</commit_message>
<xml_diff>
--- a/轻量级分组密码的软硬件优化研究与实现.docx
+++ b/轻量级分组密码的软硬件优化研究与实现.docx
@@ -7335,15 +7335,7 @@
             </w:r>
             <w:proofErr w:type="spellEnd"/>
             <w:r>
-              <w:t xml:space="preserve"> </w:t>
-            </w:r>
-            <w:proofErr w:type="spellStart"/>
-            <w:r>
-              <w:t>S</w:t>
-            </w:r>
-            <w:proofErr w:type="spellEnd"/>
-            <w:r>
-              <w:t xml:space="preserve">, </w:t>
+              <w:t xml:space="preserve"> S, </w:t>
             </w:r>
             <w:proofErr w:type="spellStart"/>
             <w:r>
@@ -13586,33 +13578,29 @@
               <w:autoSpaceDN w:val="0"/>
               <w:adjustRightInd w:val="0"/>
               <w:snapToGrid w:val="0"/>
-            </w:pPr>
-            <w:r>
-              <w:t xml:space="preserve">                                    </w:t>
-            </w:r>
-          </w:p>
-          <w:p>
-            <w:pPr>
-              <w:autoSpaceDE w:val="0"/>
-              <w:autoSpaceDN w:val="0"/>
-              <w:adjustRightInd w:val="0"/>
-              <w:snapToGrid w:val="0"/>
-            </w:pPr>
-          </w:p>
-          <w:p>
-            <w:pPr>
-              <w:autoSpaceDE w:val="0"/>
-              <w:autoSpaceDN w:val="0"/>
-              <w:adjustRightInd w:val="0"/>
-              <w:snapToGrid w:val="0"/>
-            </w:pPr>
-          </w:p>
-          <w:p>
-            <w:pPr>
-              <w:rPr>
-                <w:sz w:val="32"/>
-              </w:rPr>
-            </w:pPr>
+              <w:ind w:firstLineChars="200" w:firstLine="480"/>
+            </w:pPr>
+            <w:r>
+              <w:t>项目组成员均为实验室成员，有非常严格的管理制度，有一定的前期研究基础，均有较好的科研创新意识与自学能力。项目内容主要是面向</w:t>
+            </w:r>
+            <w:r>
+              <w:rPr>
+                <w:rFonts w:hint="eastAsia"/>
+              </w:rPr>
+              <w:t>轻量级分组密码</w:t>
+            </w:r>
+            <w:r>
+              <w:t>，研究</w:t>
+            </w:r>
+            <w:r>
+              <w:rPr>
+                <w:rFonts w:hint="eastAsia"/>
+              </w:rPr>
+              <w:t>密码实现中的软硬件实现优化</w:t>
+            </w:r>
+            <w:r>
+              <w:t>。项目方案切实可行，易操作，可执行，预期成果有很高的应用价值，同意推荐申报。</w:t>
+            </w:r>
           </w:p>
           <w:p>
             <w:pPr>

</xml_diff>

<commit_message>
support the addition file
</commit_message>
<xml_diff>
--- a/轻量级分组密码的软硬件优化研究与实现.docx
+++ b/轻量级分组密码的软硬件优化研究与实现.docx
@@ -981,269 +981,6 @@
     </w:p>
     <w:p>
       <w:pPr>
-        <w:snapToGrid w:val="0"/>
-        <w:spacing w:before="312" w:after="312"/>
-        <w:jc w:val="center"/>
-        <w:rPr>
-          <w:rFonts w:eastAsia="方正小标宋简体"/>
-          <w:bCs/>
-          <w:sz w:val="44"/>
-          <w:szCs w:val="44"/>
-        </w:rPr>
-      </w:pPr>
-      <w:r>
-        <w:rPr>
-          <w:rFonts w:eastAsia="方正小标宋简体"/>
-          <w:bCs/>
-          <w:sz w:val="44"/>
-          <w:szCs w:val="44"/>
-        </w:rPr>
-        <w:lastRenderedPageBreak/>
-        <w:t>填</w:t>
-      </w:r>
-      <w:r>
-        <w:rPr>
-          <w:rFonts w:eastAsia="方正小标宋简体"/>
-          <w:bCs/>
-          <w:sz w:val="44"/>
-          <w:szCs w:val="44"/>
-        </w:rPr>
-        <w:t xml:space="preserve"> </w:t>
-      </w:r>
-      <w:r>
-        <w:rPr>
-          <w:rFonts w:eastAsia="方正小标宋简体"/>
-          <w:bCs/>
-          <w:sz w:val="44"/>
-          <w:szCs w:val="44"/>
-        </w:rPr>
-        <w:t>报</w:t>
-      </w:r>
-      <w:r>
-        <w:rPr>
-          <w:rFonts w:eastAsia="方正小标宋简体"/>
-          <w:bCs/>
-          <w:sz w:val="44"/>
-          <w:szCs w:val="44"/>
-        </w:rPr>
-        <w:t xml:space="preserve"> </w:t>
-      </w:r>
-      <w:r>
-        <w:rPr>
-          <w:rFonts w:eastAsia="方正小标宋简体"/>
-          <w:bCs/>
-          <w:sz w:val="44"/>
-          <w:szCs w:val="44"/>
-        </w:rPr>
-        <w:t>说</w:t>
-      </w:r>
-      <w:r>
-        <w:rPr>
-          <w:rFonts w:eastAsia="方正小标宋简体"/>
-          <w:bCs/>
-          <w:sz w:val="44"/>
-          <w:szCs w:val="44"/>
-        </w:rPr>
-        <w:t xml:space="preserve"> </w:t>
-      </w:r>
-      <w:r>
-        <w:rPr>
-          <w:rFonts w:eastAsia="方正小标宋简体"/>
-          <w:bCs/>
-          <w:sz w:val="44"/>
-          <w:szCs w:val="44"/>
-        </w:rPr>
-        <w:t>明</w:t>
-      </w:r>
-    </w:p>
-    <w:p>
-      <w:pPr>
-        <w:tabs>
-          <w:tab w:val="left" w:pos="480"/>
-        </w:tabs>
-        <w:spacing w:line="400" w:lineRule="exact"/>
-        <w:ind w:left="567" w:right="567" w:firstLine="480"/>
-      </w:pPr>
-      <w:r>
-        <w:t>一、申请书各项内容，要实事求是，逐条认真填写。表达要明确、严谨。外来语要同时用原文和中文表达。第一次出现的</w:t>
-      </w:r>
-      <w:r>
-        <w:rPr>
-          <w:color w:val="FF0000"/>
-        </w:rPr>
-        <w:t>缩写词</w:t>
-      </w:r>
-      <w:r>
-        <w:t>，须注出</w:t>
-      </w:r>
-      <w:r>
-        <w:rPr>
-          <w:color w:val="FF0000"/>
-        </w:rPr>
-        <w:t>全称</w:t>
-      </w:r>
-      <w:r>
-        <w:t>。除签名外，项目申请书必须是打印件。</w:t>
-      </w:r>
-    </w:p>
-    <w:p>
-      <w:pPr>
-        <w:tabs>
-          <w:tab w:val="left" w:pos="480"/>
-        </w:tabs>
-        <w:spacing w:line="400" w:lineRule="exact"/>
-        <w:ind w:left="567" w:right="567" w:firstLine="480"/>
-      </w:pPr>
-    </w:p>
-    <w:p>
-      <w:pPr>
-        <w:tabs>
-          <w:tab w:val="left" w:pos="480"/>
-        </w:tabs>
-        <w:spacing w:line="400" w:lineRule="exact"/>
-        <w:ind w:left="567" w:right="567" w:firstLine="480"/>
-      </w:pPr>
-      <w:r>
-        <w:t>二、申请书一律用</w:t>
-      </w:r>
-      <w:r>
-        <w:t>A4</w:t>
-      </w:r>
-      <w:r>
-        <w:t>纸，于左侧装订成册。第二页起各栏空格不够时，请自行加页。如有查新报告及其它附件材料，请连同申请书一起装订成册。</w:t>
-      </w:r>
-    </w:p>
-    <w:p>
-      <w:pPr>
-        <w:tabs>
-          <w:tab w:val="left" w:pos="480"/>
-        </w:tabs>
-        <w:spacing w:line="400" w:lineRule="exact"/>
-        <w:ind w:left="567" w:right="567" w:firstLine="480"/>
-      </w:pPr>
-    </w:p>
-    <w:p>
-      <w:pPr>
-        <w:tabs>
-          <w:tab w:val="left" w:pos="480"/>
-        </w:tabs>
-        <w:spacing w:line="400" w:lineRule="exact"/>
-        <w:ind w:left="567" w:right="567"/>
-      </w:pPr>
-      <w:r>
-        <w:t xml:space="preserve">    </w:t>
-      </w:r>
-      <w:r>
-        <w:t>三、</w:t>
-      </w:r>
-      <w:r>
-        <w:t>“</w:t>
-      </w:r>
-      <w:r>
-        <w:t>所属学科</w:t>
-      </w:r>
-      <w:r>
-        <w:t>”</w:t>
-      </w:r>
-      <w:r>
-        <w:t>按博士、硕士学科专业目录（</w:t>
-      </w:r>
-      <w:r>
-        <w:t>20</w:t>
-      </w:r>
-      <w:r>
-        <w:rPr>
-          <w:rFonts w:hint="eastAsia"/>
-        </w:rPr>
-        <w:t>22</w:t>
-      </w:r>
-      <w:r>
-        <w:t>版）</w:t>
-      </w:r>
-      <w:r>
-        <w:rPr>
-          <w:rFonts w:hint="eastAsia"/>
-        </w:rPr>
-        <w:t>一</w:t>
-      </w:r>
-      <w:r>
-        <w:t>级学科名称填写。</w:t>
-      </w:r>
-    </w:p>
-    <w:p>
-      <w:pPr>
-        <w:tabs>
-          <w:tab w:val="left" w:pos="480"/>
-        </w:tabs>
-        <w:spacing w:line="400" w:lineRule="exact"/>
-        <w:ind w:left="567" w:right="567"/>
-      </w:pPr>
-    </w:p>
-    <w:p>
-      <w:pPr>
-        <w:tabs>
-          <w:tab w:val="left" w:pos="480"/>
-        </w:tabs>
-        <w:spacing w:line="400" w:lineRule="exact"/>
-        <w:ind w:left="567" w:right="567"/>
-      </w:pPr>
-    </w:p>
-    <w:p>
-      <w:pPr>
-        <w:tabs>
-          <w:tab w:val="left" w:pos="480"/>
-        </w:tabs>
-        <w:spacing w:line="400" w:lineRule="exact"/>
-        <w:ind w:left="567" w:right="567"/>
-      </w:pPr>
-    </w:p>
-    <w:p>
-      <w:pPr>
-        <w:tabs>
-          <w:tab w:val="left" w:pos="480"/>
-        </w:tabs>
-        <w:spacing w:line="400" w:lineRule="exact"/>
-        <w:ind w:left="567" w:right="567"/>
-      </w:pPr>
-    </w:p>
-    <w:p>
-      <w:pPr>
-        <w:tabs>
-          <w:tab w:val="left" w:pos="480"/>
-        </w:tabs>
-        <w:spacing w:line="400" w:lineRule="exact"/>
-        <w:ind w:left="567" w:right="567"/>
-      </w:pPr>
-    </w:p>
-    <w:p>
-      <w:pPr>
-        <w:tabs>
-          <w:tab w:val="left" w:pos="480"/>
-        </w:tabs>
-        <w:spacing w:line="400" w:lineRule="exact"/>
-        <w:ind w:left="567" w:right="1047" w:firstLineChars="1900" w:firstLine="4405"/>
-      </w:pPr>
-      <w:r>
-        <w:t>（封</w:t>
-      </w:r>
-      <w:r>
-        <w:t>2</w:t>
-      </w:r>
-      <w:r>
-        <w:t>，此页</w:t>
-      </w:r>
-      <w:r>
-        <w:rPr>
-          <w:color w:val="FF0000"/>
-        </w:rPr>
-        <w:t>不装订</w:t>
-      </w:r>
-      <w:r>
-        <w:t>）</w:t>
-      </w:r>
-    </w:p>
-    <w:p>
-      <w:pPr>
         <w:tabs>
           <w:tab w:val="left" w:pos="480"/>
         </w:tabs>
@@ -4241,7 +3978,6 @@
               </w:rPr>
               <w:t>1.</w:t>
             </w:r>
-            <w:proofErr w:type="gramStart"/>
             <w:r>
               <w:rPr>
                 <w:rFonts w:hint="eastAsia"/>
@@ -4254,7 +3990,6 @@
               </w:rPr>
               <w:t>项目的研究目的</w:t>
             </w:r>
-            <w:proofErr w:type="gramEnd"/>
           </w:p>
           <w:p>
             <w:pPr>
@@ -4735,7 +4470,6 @@
               </w:rPr>
               <w:t>1.</w:t>
             </w:r>
-            <w:proofErr w:type="gramStart"/>
             <w:r>
               <w:rPr>
                 <w:rFonts w:hint="eastAsia"/>
@@ -4748,7 +4482,6 @@
               </w:rPr>
               <w:t>项目的研究意义</w:t>
             </w:r>
-            <w:proofErr w:type="gramEnd"/>
           </w:p>
           <w:p>
             <w:pPr>
@@ -5257,7 +4990,6 @@
               <w:lastRenderedPageBreak/>
               <w:t>2.</w:t>
             </w:r>
-            <w:proofErr w:type="gramStart"/>
             <w:r>
               <w:rPr>
                 <w:rFonts w:hint="eastAsia"/>
@@ -5270,7 +5002,6 @@
               </w:rPr>
               <w:t>轻量级加密算法硬件实现</w:t>
             </w:r>
-            <w:proofErr w:type="gramEnd"/>
           </w:p>
           <w:p>
             <w:pPr>
@@ -6062,28 +5793,20 @@
               <w:rPr>
                 <w:rFonts w:hint="eastAsia"/>
               </w:rPr>
+              <w:t>.2</w:t>
+            </w:r>
+            <w:r>
+              <w:rPr>
+                <w:rFonts w:hint="eastAsia"/>
+              </w:rPr>
               <w:t>.</w:t>
             </w:r>
-            <w:proofErr w:type="gramStart"/>
-            <w:r>
-              <w:rPr>
-                <w:rFonts w:hint="eastAsia"/>
-              </w:rPr>
-              <w:t>2</w:t>
-            </w:r>
-            <w:r>
-              <w:rPr>
-                <w:rFonts w:hint="eastAsia"/>
-              </w:rPr>
-              <w:t>.</w:t>
-            </w:r>
             <w:r>
               <w:rPr>
                 <w:rFonts w:hint="eastAsia"/>
               </w:rPr>
               <w:t>轻量级加密算法软件实现</w:t>
             </w:r>
-            <w:proofErr w:type="gramEnd"/>
           </w:p>
           <w:p>
             <w:pPr>
@@ -7343,15 +7066,7 @@
             </w:r>
             <w:proofErr w:type="spellEnd"/>
             <w:r>
-              <w:t xml:space="preserve"> P, Teja N R. FPGA implementation of AES algorithm for </w:t>
-            </w:r>
-            <w:proofErr w:type="gramStart"/>
-            <w:r>
-              <w:t>high speed</w:t>
-            </w:r>
-            <w:proofErr w:type="gramEnd"/>
-            <w:r>
-              <w:t xml:space="preserve"> applications[J]. Analog Integrated Circuits and Signal Processing, 2022: 1-11.</w:t>
+              <w:t xml:space="preserve"> P, Teja N R. FPGA implementation of AES algorithm for high speed applications[J]. Analog Integrated Circuits and Signal Processing, 2022: 1-11.</w:t>
             </w:r>
           </w:p>
           <w:p>
@@ -7519,15 +7234,7 @@
               <w:t xml:space="preserve">] </w:t>
             </w:r>
             <w:r>
-              <w:t xml:space="preserve">Rashidi B. Efficient and flexible hardware structures of the </w:t>
-            </w:r>
-            <w:proofErr w:type="gramStart"/>
-            <w:r>
-              <w:t>128 bit</w:t>
-            </w:r>
-            <w:proofErr w:type="gramEnd"/>
-            <w:r>
-              <w:t xml:space="preserve"> CLEFIA block cipher[J]. IET Computers &amp; Digital Techniques, 2020, 14(2): 69-79.</w:t>
+              <w:t>Rashidi B. Efficient and flexible hardware structures of the 128 bit CLEFIA block cipher[J]. IET Computers &amp; Digital Techniques, 2020, 14(2): 69-79.</w:t>
             </w:r>
           </w:p>
           <w:p>
@@ -7610,15 +7317,7 @@
             </w:r>
             <w:proofErr w:type="spellEnd"/>
             <w:r>
-              <w:t xml:space="preserve"> S H, et al. Fast AES implementation: A </w:t>
-            </w:r>
-            <w:proofErr w:type="gramStart"/>
-            <w:r>
-              <w:t>high-throughput</w:t>
-            </w:r>
-            <w:proofErr w:type="gramEnd"/>
-            <w:r>
-              <w:t xml:space="preserve"> </w:t>
+              <w:t xml:space="preserve"> S H, et al. Fast AES implementation: A high-throughput </w:t>
             </w:r>
             <w:proofErr w:type="spellStart"/>
             <w:r>
@@ -7994,7 +7693,6 @@
             <w:r>
               <w:t>4.</w:t>
             </w:r>
-            <w:proofErr w:type="gramStart"/>
             <w:r>
               <w:rPr>
                 <w:rFonts w:hint="eastAsia"/>
@@ -8004,7 +7702,6 @@
             <w:r>
               <w:t>现有研究基础</w:t>
             </w:r>
-            <w:proofErr w:type="gramEnd"/>
           </w:p>
           <w:p>
             <w:pPr>
@@ -8063,7 +7760,6 @@
             <w:r>
               <w:t>4.</w:t>
             </w:r>
-            <w:proofErr w:type="gramStart"/>
             <w:r>
               <w:rPr>
                 <w:rFonts w:hint="eastAsia"/>
@@ -8073,7 +7769,6 @@
             <w:r>
               <w:t>现有研究条件</w:t>
             </w:r>
-            <w:proofErr w:type="gramEnd"/>
           </w:p>
           <w:p>
             <w:pPr>
@@ -8211,7 +7906,6 @@
             <w:r>
               <w:t>4.</w:t>
             </w:r>
-            <w:proofErr w:type="gramStart"/>
             <w:r>
               <w:rPr>
                 <w:rFonts w:hint="eastAsia"/>
@@ -8221,7 +7915,6 @@
             <w:r>
               <w:t>现有研究手段</w:t>
             </w:r>
-            <w:proofErr w:type="gramEnd"/>
           </w:p>
           <w:p>
             <w:pPr>
@@ -8425,16 +8118,11 @@
             <w:r>
               <w:t xml:space="preserve">: </w:t>
             </w:r>
-            <w:proofErr w:type="gramStart"/>
             <w:r>
               <w:t>抗功耗攻击的新型轻量级分组密码及其并行验证</w:t>
             </w:r>
             <w:r>
-              <w:t>(</w:t>
-            </w:r>
-            <w:proofErr w:type="gramEnd"/>
-            <w:r>
-              <w:t>No.61572174), 2016.1-2019.12.</w:t>
+              <w:t>(No.61572174), 2016.1-2019.12.</w:t>
             </w:r>
           </w:p>
           <w:p>
@@ -8454,15 +8142,7 @@
               <w:t>自主知识产权的轻量级分组密码技术及产业化</w:t>
             </w:r>
             <w:r>
-              <w:t xml:space="preserve"> </w:t>
-            </w:r>
-            <w:proofErr w:type="gramStart"/>
-            <w:r>
-              <w:t>( No.</w:t>
-            </w:r>
-            <w:proofErr w:type="gramEnd"/>
-            <w:r>
-              <w:t>2019JJ60004), 2019.1-2021.12.</w:t>
+              <w:t xml:space="preserve"> ( No.2019JJ60004), 2019.1-2021.12.</w:t>
             </w:r>
           </w:p>
           <w:p>
@@ -8482,16 +8162,11 @@
               <w:t>轻量级分组密码系统设计关键技术研究</w:t>
             </w:r>
             <w:r>
-              <w:t xml:space="preserve"> (No.19A</w:t>
-            </w:r>
-            <w:proofErr w:type="gramStart"/>
-            <w:r>
-              <w:t>072)</w:t>
+              <w:t xml:space="preserve"> (No.19A072)</w:t>
             </w:r>
             <w:r>
               <w:t>，</w:t>
             </w:r>
-            <w:proofErr w:type="gramEnd"/>
             <w:r>
               <w:t>2020.1-2022.12.</w:t>
             </w:r>
@@ -8546,7 +8221,6 @@
               <w:t xml:space="preserve"> regression model based on random kernels for side channel </w:t>
             </w:r>
             <w:proofErr w:type="spellStart"/>
-            <w:proofErr w:type="gramStart"/>
             <w:r>
               <w:rPr>
                 <w:rFonts w:hint="eastAsia"/>
@@ -8554,7 +8228,6 @@
               <w:t>analysis.International</w:t>
             </w:r>
             <w:proofErr w:type="spellEnd"/>
-            <w:proofErr w:type="gramEnd"/>
             <w:r>
               <w:rPr>
                 <w:rFonts w:hint="eastAsia"/>
@@ -8785,7 +8458,6 @@
               <w:t xml:space="preserve">] Wen Chen, Lang </w:t>
             </w:r>
             <w:proofErr w:type="spellStart"/>
-            <w:proofErr w:type="gramStart"/>
             <w:r>
               <w:rPr>
                 <w:rFonts w:hint="eastAsia"/>
@@ -8793,7 +8465,6 @@
               <w:t>Li,Ying</w:t>
             </w:r>
             <w:proofErr w:type="spellEnd"/>
-            <w:proofErr w:type="gramEnd"/>
             <w:r>
               <w:rPr>
                 <w:rFonts w:hint="eastAsia"/>
@@ -8812,21 +8483,7 @@
               <w:rPr>
                 <w:rFonts w:hint="eastAsia"/>
               </w:rPr>
-              <w:t xml:space="preserve"> Huang. SAND-2: An optimized implementation of Lightweight block cipher[J</w:t>
-            </w:r>
-            <w:proofErr w:type="gramStart"/>
-            <w:r>
-              <w:rPr>
-                <w:rFonts w:hint="eastAsia"/>
-              </w:rPr>
-              <w:t>].Integration</w:t>
-            </w:r>
-            <w:proofErr w:type="gramEnd"/>
-            <w:r>
-              <w:rPr>
-                <w:rFonts w:hint="eastAsia"/>
-              </w:rPr>
-              <w:t>,2023,91(2023):23-34.</w:t>
+              <w:t xml:space="preserve"> Huang. SAND-2: An optimized implementation of Lightweight block cipher[J].Integration,2023,91(2023):23-34.</w:t>
             </w:r>
           </w:p>
           <w:p>
@@ -8852,7 +8509,6 @@
               <w:t xml:space="preserve">] Lang Li, Yu </w:t>
             </w:r>
             <w:proofErr w:type="spellStart"/>
-            <w:proofErr w:type="gramStart"/>
             <w:r>
               <w:rPr>
                 <w:rFonts w:hint="eastAsia"/>
@@ -8860,7 +8516,6 @@
               <w:t>Ou.A</w:t>
             </w:r>
             <w:proofErr w:type="spellEnd"/>
-            <w:proofErr w:type="gramEnd"/>
             <w:r>
               <w:rPr>
                 <w:rFonts w:hint="eastAsia"/>
@@ -9431,7 +9086,6 @@
               </w:rPr>
               <w:t xml:space="preserve">[3] </w:t>
             </w:r>
-            <w:proofErr w:type="gramStart"/>
             <w:r>
               <w:rPr>
                 <w:rFonts w:hint="eastAsia"/>
@@ -9450,7 +9104,6 @@
               </w:rPr>
               <w:t>地方院校计算机专业应用创新型人才培养实践与探索</w:t>
             </w:r>
-            <w:proofErr w:type="gramEnd"/>
             <w:r>
               <w:rPr>
                 <w:rFonts w:hint="eastAsia"/>
@@ -9504,19 +9157,11 @@
               </w:rPr>
               <w:t>7</w:t>
             </w:r>
-            <w:proofErr w:type="gramStart"/>
-            <w:r>
-              <w:rPr>
-                <w:rFonts w:hint="eastAsia"/>
-              </w:rPr>
-              <w:t>月获湖南省第二届“</w:t>
-            </w:r>
-            <w:proofErr w:type="gramEnd"/>
-            <w:r>
-              <w:rPr>
-                <w:rFonts w:hint="eastAsia"/>
-              </w:rPr>
-              <w:t>优秀研究生导师”</w:t>
+            <w:r>
+              <w:rPr>
+                <w:rFonts w:hint="eastAsia"/>
+              </w:rPr>
+              <w:t>月获湖南省第二届“优秀研究生导师”</w:t>
             </w:r>
             <w:r>
               <w:rPr>
@@ -9539,14 +9184,7 @@
               <w:rPr>
                 <w:rFonts w:hint="eastAsia"/>
               </w:rPr>
-              <w:t>李浪、郑光勇、邓红卫、焦铬、王承龙、</w:t>
-            </w:r>
-            <w:proofErr w:type="gramStart"/>
-            <w:r>
-              <w:rPr>
-                <w:rFonts w:hint="eastAsia"/>
-              </w:rPr>
-              <w:t>邹祎</w:t>
+              <w:t>李浪、郑光勇、邓红卫、焦铬、王承龙、邹祎</w:t>
             </w:r>
             <w:r>
               <w:rPr>
@@ -9558,14 +9196,7 @@
               <w:rPr>
                 <w:rFonts w:hint="eastAsia"/>
               </w:rPr>
-              <w:t>“</w:t>
-            </w:r>
-            <w:proofErr w:type="gramEnd"/>
-            <w:r>
-              <w:rPr>
-                <w:rFonts w:hint="eastAsia"/>
-              </w:rPr>
-              <w:t>一生一系统”引领的计算机类专业应用型人才培养研究与实践</w:t>
+              <w:t>“一生一系统”引领的计算机类专业应用型人才培养研究与实践</w:t>
             </w:r>
             <w:r>
               <w:rPr>
@@ -9625,7 +9256,6 @@
               </w:rPr>
               <w:t xml:space="preserve">[1] </w:t>
             </w:r>
-            <w:proofErr w:type="gramStart"/>
             <w:r>
               <w:rPr>
                 <w:rFonts w:hint="eastAsia"/>
@@ -9644,7 +9274,6 @@
               </w:rPr>
               <w:t>黄现彤</w:t>
             </w:r>
-            <w:proofErr w:type="gramEnd"/>
             <w:r>
               <w:rPr>
                 <w:rFonts w:hint="eastAsia"/>
@@ -9686,7 +9315,6 @@
               </w:rPr>
               <w:t xml:space="preserve">[2] </w:t>
             </w:r>
-            <w:proofErr w:type="gramStart"/>
             <w:r>
               <w:rPr>
                 <w:rFonts w:hint="eastAsia"/>
@@ -9705,7 +9333,6 @@
               </w:rPr>
               <w:t>龙荣桀</w:t>
             </w:r>
-            <w:proofErr w:type="gramEnd"/>
             <w:r>
               <w:rPr>
                 <w:rFonts w:hint="eastAsia"/>
@@ -9747,7 +9374,6 @@
               </w:rPr>
               <w:t xml:space="preserve">[3] </w:t>
             </w:r>
-            <w:proofErr w:type="gramStart"/>
             <w:r>
               <w:rPr>
                 <w:rFonts w:hint="eastAsia"/>
@@ -9766,7 +9392,6 @@
               </w:rPr>
               <w:t>欧雨</w:t>
             </w:r>
-            <w:proofErr w:type="gramEnd"/>
             <w:r>
               <w:rPr>
                 <w:rFonts w:hint="eastAsia"/>
@@ -9796,7 +9421,6 @@
               </w:rPr>
               <w:t xml:space="preserve">[4] </w:t>
             </w:r>
-            <w:proofErr w:type="gramStart"/>
             <w:r>
               <w:rPr>
                 <w:rFonts w:hint="eastAsia"/>
@@ -9815,7 +9439,6 @@
               </w:rPr>
               <w:t>刘嘉辉</w:t>
             </w:r>
-            <w:proofErr w:type="gramEnd"/>
             <w:r>
               <w:rPr>
                 <w:rFonts w:hint="eastAsia"/>
@@ -9845,7 +9468,6 @@
               </w:rPr>
               <w:t xml:space="preserve">[5] </w:t>
             </w:r>
-            <w:proofErr w:type="gramStart"/>
             <w:r>
               <w:rPr>
                 <w:rFonts w:hint="eastAsia"/>
@@ -9864,7 +9486,6 @@
               </w:rPr>
               <w:t>李浪</w:t>
             </w:r>
-            <w:proofErr w:type="gramEnd"/>
             <w:r>
               <w:rPr>
                 <w:rFonts w:hint="eastAsia"/>
@@ -9936,7 +9557,6 @@
               </w:rPr>
               <w:t xml:space="preserve">[6] </w:t>
             </w:r>
-            <w:proofErr w:type="gramStart"/>
             <w:r>
               <w:rPr>
                 <w:rFonts w:hint="eastAsia"/>
@@ -9955,7 +9575,6 @@
               </w:rPr>
               <w:t>陈文</w:t>
             </w:r>
-            <w:proofErr w:type="gramEnd"/>
             <w:r>
               <w:rPr>
                 <w:rFonts w:hint="eastAsia"/>
@@ -9997,7 +9616,6 @@
               </w:rPr>
               <w:t xml:space="preserve">[7] </w:t>
             </w:r>
-            <w:proofErr w:type="gramStart"/>
             <w:r>
               <w:rPr>
                 <w:rFonts w:hint="eastAsia"/>
@@ -10016,7 +9634,6 @@
               </w:rPr>
               <w:t>宋庆玲</w:t>
             </w:r>
-            <w:proofErr w:type="gramEnd"/>
             <w:r>
               <w:rPr>
                 <w:rFonts w:hint="eastAsia"/>
@@ -10070,7 +9687,6 @@
               </w:rPr>
               <w:t xml:space="preserve">[8] </w:t>
             </w:r>
-            <w:proofErr w:type="gramStart"/>
             <w:r>
               <w:rPr>
                 <w:rFonts w:hint="eastAsia"/>
@@ -10089,7 +9705,6 @@
               </w:rPr>
               <w:t>杨金玲</w:t>
             </w:r>
-            <w:proofErr w:type="gramEnd"/>
             <w:r>
               <w:rPr>
                 <w:rFonts w:hint="eastAsia"/>
@@ -10250,7 +9865,6 @@
               </w:rPr>
               <w:t>1.</w:t>
             </w:r>
-            <w:proofErr w:type="gramStart"/>
             <w:r>
               <w:rPr>
                 <w:rFonts w:hint="eastAsia"/>
@@ -10263,7 +9877,6 @@
               </w:rPr>
               <w:t>研究目标</w:t>
             </w:r>
-            <w:proofErr w:type="gramEnd"/>
           </w:p>
           <w:p>
             <w:pPr>
@@ -10409,7 +10022,6 @@
               </w:rPr>
               <w:t>1.</w:t>
             </w:r>
-            <w:proofErr w:type="gramStart"/>
             <w:r>
               <w:rPr>
                 <w:rFonts w:hint="eastAsia"/>
@@ -10422,7 +10034,6 @@
               </w:rPr>
               <w:t>研究内容</w:t>
             </w:r>
-            <w:proofErr w:type="gramEnd"/>
           </w:p>
           <w:p>
             <w:pPr>
@@ -10445,7 +10056,6 @@
               </w:rPr>
               <w:t xml:space="preserve">1) </w:t>
             </w:r>
-            <w:proofErr w:type="gramStart"/>
             <w:r>
               <w:rPr>
                 <w:rFonts w:hint="eastAsia"/>
@@ -10458,7 +10068,6 @@
               </w:rPr>
               <w:t>(</w:t>
             </w:r>
-            <w:proofErr w:type="gramEnd"/>
             <w:r>
               <w:rPr>
                 <w:rFonts w:hint="eastAsia"/>
@@ -10670,7 +10279,6 @@
               </w:rPr>
               <w:t>1.</w:t>
             </w:r>
-            <w:proofErr w:type="gramStart"/>
             <w:r>
               <w:rPr>
                 <w:rFonts w:hint="eastAsia"/>
@@ -10683,7 +10291,6 @@
               </w:rPr>
               <w:t>拟解决的关键问题</w:t>
             </w:r>
-            <w:proofErr w:type="gramEnd"/>
           </w:p>
           <w:p>
             <w:pPr>
@@ -10778,7 +10385,6 @@
               </w:rPr>
               <w:t>2.</w:t>
             </w:r>
-            <w:proofErr w:type="gramStart"/>
             <w:r>
               <w:rPr>
                 <w:rFonts w:hint="eastAsia"/>
@@ -10791,7 +10397,6 @@
               </w:rPr>
               <w:t>拟采取的研究方法</w:t>
             </w:r>
-            <w:proofErr w:type="gramEnd"/>
           </w:p>
           <w:p>
             <w:pPr>
@@ -11148,7 +10753,6 @@
             <w:r>
               <w:t>2.</w:t>
             </w:r>
-            <w:proofErr w:type="gramStart"/>
             <w:r>
               <w:rPr>
                 <w:rFonts w:hint="eastAsia"/>
@@ -11158,7 +10762,6 @@
             <w:r>
               <w:t>可行性分析</w:t>
             </w:r>
-            <w:proofErr w:type="gramEnd"/>
           </w:p>
           <w:p>
             <w:pPr>

</xml_diff>